<commit_message>
aufgabenstellung und pflichtenheft eingefügt
</commit_message>
<xml_diff>
--- a/Doku/Aufgabenstellung/LowPowerWakeupReiceiver.docx
+++ b/Doku/Aufgabenstellung/LowPowerWakeupReiceiver.docx
@@ -1,6 +1,6 @@
 
 <file path=word/document.xml><?xml version="1.0" encoding="utf-8"?>
-<w:document xmlns:wpc="http://schemas.microsoft.com/office/word/2010/wordprocessingCanvas" xmlns:cx="http://schemas.microsoft.com/office/drawing/2014/chartex" xmlns:cx1="http://schemas.microsoft.com/office/drawing/2015/9/8/chartex" xmlns:cx2="http://schemas.microsoft.com/office/drawing/2015/10/21/chartex" xmlns:cx3="http://schemas.microsoft.com/office/drawing/2016/5/9/chartex" xmlns:cx4="http://schemas.microsoft.com/office/drawing/2016/5/10/chartex" xmlns:cx5="http://schemas.microsoft.com/office/drawing/2016/5/11/chartex" xmlns:cx6="http://schemas.microsoft.com/office/drawing/2016/5/12/chartex" xmlns:cx7="http://schemas.microsoft.com/office/drawing/2016/5/13/chartex" xmlns:cx8="http://schemas.microsoft.com/office/drawing/2016/5/14/chartex" xmlns:mc="http://schemas.openxmlformats.org/markup-compatibility/2006" xmlns:aink="http://schemas.microsoft.com/office/drawing/2016/ink" xmlns:am3d="http://schemas.microsoft.com/office/drawing/2017/model3d" xmlns:o="urn:schemas-microsoft-com:office:office" xmlns:r="http://schemas.openxmlformats.org/officeDocument/2006/relationships" xmlns:m="http://schemas.openxmlformats.org/officeDocument/2006/math" xmlns:v="urn:schemas-microsoft-com:vml" xmlns:wp14="http://schemas.microsoft.com/office/word/2010/wordprocessingDrawing" xmlns:wp="http://schemas.openxmlformats.org/drawingml/2006/wordprocessingDrawing" xmlns:w10="urn:schemas-microsoft-com:office:word" xmlns:w="http://schemas.openxmlformats.org/wordprocessingml/2006/main" xmlns:w14="http://schemas.microsoft.com/office/word/2010/wordml" xmlns:w15="http://schemas.microsoft.com/office/word/2012/wordml" xmlns:w16cid="http://schemas.microsoft.com/office/word/2016/wordml/cid" xmlns:w16se="http://schemas.microsoft.com/office/word/2015/wordml/symex" xmlns:wpg="http://schemas.microsoft.com/office/word/2010/wordprocessingGroup" xmlns:wpi="http://schemas.microsoft.com/office/word/2010/wordprocessingInk" xmlns:wne="http://schemas.microsoft.com/office/word/2006/wordml" xmlns:wps="http://schemas.microsoft.com/office/word/2010/wordprocessingShape" mc:Ignorable="w14 w15 w16se w16cid wp14">
+<w:document xmlns:wpc="http://schemas.microsoft.com/office/word/2010/wordprocessingCanvas" xmlns:cx="http://schemas.microsoft.com/office/drawing/2014/chartex" xmlns:cx1="http://schemas.microsoft.com/office/drawing/2015/9/8/chartex" xmlns:mc="http://schemas.openxmlformats.org/markup-compatibility/2006" xmlns:o="urn:schemas-microsoft-com:office:office" xmlns:r="http://schemas.openxmlformats.org/officeDocument/2006/relationships" xmlns:m="http://schemas.openxmlformats.org/officeDocument/2006/math" xmlns:v="urn:schemas-microsoft-com:vml" xmlns:wp14="http://schemas.microsoft.com/office/word/2010/wordprocessingDrawing" xmlns:wp="http://schemas.openxmlformats.org/drawingml/2006/wordprocessingDrawing" xmlns:w10="urn:schemas-microsoft-com:office:word" xmlns:w="http://schemas.openxmlformats.org/wordprocessingml/2006/main" xmlns:w14="http://schemas.microsoft.com/office/word/2010/wordml" xmlns:w15="http://schemas.microsoft.com/office/word/2012/wordml" xmlns:w16se="http://schemas.microsoft.com/office/word/2015/wordml/symex" xmlns:wpg="http://schemas.microsoft.com/office/word/2010/wordprocessingGroup" xmlns:wpi="http://schemas.microsoft.com/office/word/2010/wordprocessingInk" xmlns:wne="http://schemas.microsoft.com/office/word/2006/wordml" xmlns:wps="http://schemas.microsoft.com/office/word/2010/wordprocessingShape" mc:Ignorable="w14 w15 w16se wp14">
   <w:body>
     <w:p>
       <w:pPr>
@@ -98,16 +98,8 @@
         <w:rPr>
           <w:sz w:val="24"/>
         </w:rPr>
-        <w:t xml:space="preserve">Manuel </w:t>
-      </w:r>
-      <w:proofErr w:type="spellStart"/>
-      <w:r>
-        <w:rPr>
-          <w:sz w:val="24"/>
-        </w:rPr>
-        <w:t>Tischhauser</w:t>
-      </w:r>
-      <w:proofErr w:type="spellEnd"/>
+        <w:t>Manuel Tischhauser</w:t>
+      </w:r>
       <w:r>
         <w:rPr>
           <w:sz w:val="24"/>
@@ -149,7 +141,7 @@
     </w:p>
     <w:p>
       <w:pPr>
-        <w:pStyle w:val="berschrift1"/>
+        <w:pStyle w:val="Heading1"/>
       </w:pPr>
       <w:r>
         <w:t>Einführung</w:t>
@@ -178,7 +170,7 @@
     <w:p/>
     <w:p>
       <w:pPr>
-        <w:pStyle w:val="berschrift1"/>
+        <w:pStyle w:val="Heading1"/>
       </w:pPr>
       <w:r>
         <w:t>Aufgabenstellung</w:t>
@@ -189,46 +181,19 @@
         <w:jc w:val="both"/>
       </w:pPr>
       <w:r>
-        <w:t xml:space="preserve">Zu einem Empfängermodul soll eine bidirektionale </w:t>
-      </w:r>
-      <w:proofErr w:type="spellStart"/>
-      <w:r>
-        <w:t>low</w:t>
-      </w:r>
-      <w:proofErr w:type="spellEnd"/>
-      <w:r>
-        <w:t xml:space="preserve"> power Kommunikationsstrecke aufgebaut werden</w:t>
-      </w:r>
-      <w:r>
-        <w:t>. Der Empfänger soll durch Energy-</w:t>
-      </w:r>
-      <w:proofErr w:type="spellStart"/>
-      <w:r>
-        <w:t>harvesting</w:t>
-      </w:r>
-      <w:proofErr w:type="spellEnd"/>
-      <w:r>
-        <w:t xml:space="preserve"> Massnahmen möglichst passiv betrieben werden können. </w:t>
+        <w:t>Zu einem Empfängermodul soll eine bidirektionale low power Kommunikationsstrecke aufgebaut werden</w:t>
+      </w:r>
+      <w:r>
+        <w:t xml:space="preserve">. Der Empfänger soll durch Energy-harvesting Massnahmen möglichst passiv betrieben werden können. </w:t>
       </w:r>
       <w:r>
         <w:t>Dieser</w:t>
       </w:r>
       <w:r>
-        <w:t xml:space="preserve"> enthält einen Ultra Low Power Wake-</w:t>
-      </w:r>
-      <w:proofErr w:type="spellStart"/>
-      <w:r>
-        <w:t>up</w:t>
-      </w:r>
-      <w:proofErr w:type="spellEnd"/>
-      <w:r>
-        <w:t xml:space="preserve"> Receiver und eine Anzeige mit dem die empfangenen Daten auf entsprechende Weise dargestellt werden</w:t>
-      </w:r>
-      <w:r>
-        <w:t xml:space="preserve">. </w:t>
-      </w:r>
-      <w:r>
-        <w:t>Ein System kann aus mehreren Empfängern bestehen, welche unabhängig voneinander vom Sender selektiert werden können.</w:t>
+        <w:t xml:space="preserve"> enthält einen Ultra Low Power Wake-up Receiver und eine Anzeige mit dem die empfangenen Daten auf entsprechende Weise dargestellt werden</w:t>
+      </w:r>
+      <w:r>
+        <w:t>. Ein System kann aus mehreren Empfängern bestehen, welche unabhängig voneinander vom Sender selektiert werden können.</w:t>
       </w:r>
     </w:p>
     <w:p>
@@ -238,7 +203,7 @@
     </w:p>
     <w:p>
       <w:pPr>
-        <w:pStyle w:val="berschrift1"/>
+        <w:pStyle w:val="Heading1"/>
       </w:pPr>
       <w:r>
         <w:t>Ablauf</w:t>
@@ -278,23 +243,7 @@
           <w:sz w:val="21"/>
           <w:szCs w:val="21"/>
         </w:rPr>
-        <w:t>Ein Vorschlag des Pflichtenheftes befindet sich im Arbeits-platzordner oder als *.</w:t>
-      </w:r>
-      <w:proofErr w:type="spellStart"/>
-      <w:r>
-        <w:rPr>
-          <w:sz w:val="21"/>
-          <w:szCs w:val="21"/>
-        </w:rPr>
-        <w:t>docx</w:t>
-      </w:r>
-      <w:proofErr w:type="spellEnd"/>
-      <w:r>
-        <w:rPr>
-          <w:sz w:val="21"/>
-          <w:szCs w:val="21"/>
-        </w:rPr>
-        <w:t xml:space="preserve"> File auf dem Public Server (</w:t>
+        <w:t>Ein Vorschlag des Pflichtenheftes befindet sich im Arbeits-platzordner oder als *.docx File auf dem Public Server (</w:t>
       </w:r>
       <w:hyperlink r:id="rId8" w:history="1">
         <w:r>
@@ -400,7 +349,7 @@
     </w:p>
     <w:p>
       <w:pPr>
-        <w:pStyle w:val="berschrift1"/>
+        <w:pStyle w:val="Heading1"/>
       </w:pPr>
       <w:r>
         <w:t>Laborjournal</w:t>
@@ -448,7 +397,7 @@
     </w:p>
     <w:p>
       <w:pPr>
-        <w:pStyle w:val="berschrift1"/>
+        <w:pStyle w:val="Heading1"/>
       </w:pPr>
       <w:r>
         <w:t>Bericht</w:t>
@@ -614,7 +563,6 @@
         </w:rPr>
         <w:t xml:space="preserve"> </w:t>
       </w:r>
-      <w:proofErr w:type="gramStart"/>
       <w:r>
         <w:rPr>
           <w:sz w:val="21"/>
@@ -627,15 +575,7 @@
           <w:sz w:val="21"/>
           <w:szCs w:val="21"/>
         </w:rPr>
-        <w:t>-Format</w:t>
-      </w:r>
-      <w:proofErr w:type="gramEnd"/>
-      <w:r>
-        <w:rPr>
-          <w:sz w:val="21"/>
-          <w:szCs w:val="21"/>
-        </w:rPr>
-        <w:t xml:space="preserve">) gespeichert sind. </w:t>
+        <w:t xml:space="preserve">-Format) gespeichert sind. </w:t>
       </w:r>
     </w:p>
     <w:p>
@@ -735,7 +675,7 @@
     </w:p>
     <w:p>
       <w:pPr>
-        <w:pStyle w:val="berschrift1"/>
+        <w:pStyle w:val="Heading1"/>
       </w:pPr>
       <w:r>
         <w:t>Termine</w:t>
@@ -743,7 +683,7 @@
     </w:p>
     <w:p>
       <w:pPr>
-        <w:pStyle w:val="Textkrper-Zeileneinzug"/>
+        <w:pStyle w:val="BodyTextIndent"/>
         <w:tabs>
           <w:tab w:val="clear" w:pos="142"/>
           <w:tab w:val="clear" w:pos="851"/>
@@ -780,7 +720,7 @@
     </w:p>
     <w:p>
       <w:pPr>
-        <w:pStyle w:val="Textkrper-Zeileneinzug"/>
+        <w:pStyle w:val="BodyTextIndent"/>
         <w:tabs>
           <w:tab w:val="clear" w:pos="142"/>
           <w:tab w:val="clear" w:pos="851"/>
@@ -810,7 +750,7 @@
     </w:p>
     <w:p>
       <w:pPr>
-        <w:pStyle w:val="Textkrper-Zeileneinzug"/>
+        <w:pStyle w:val="BodyTextIndent"/>
         <w:tabs>
           <w:tab w:val="clear" w:pos="142"/>
           <w:tab w:val="clear" w:pos="851"/>
@@ -854,7 +794,7 @@
     </w:p>
     <w:p>
       <w:pPr>
-        <w:pStyle w:val="Textkrper-Zeileneinzug"/>
+        <w:pStyle w:val="BodyTextIndent"/>
         <w:tabs>
           <w:tab w:val="clear" w:pos="142"/>
           <w:tab w:val="clear" w:pos="851"/>
@@ -866,7 +806,7 @@
     </w:p>
     <w:p>
       <w:pPr>
-        <w:pStyle w:val="berschrift1"/>
+        <w:pStyle w:val="Heading1"/>
       </w:pPr>
       <w:bookmarkStart w:id="0" w:name="OLE_LINK1"/>
       <w:r>
@@ -876,7 +816,7 @@
     <w:bookmarkEnd w:id="0"/>
     <w:p>
       <w:pPr>
-        <w:pStyle w:val="Textkrper-Zeileneinzug"/>
+        <w:pStyle w:val="BodyTextIndent"/>
         <w:tabs>
           <w:tab w:val="left" w:pos="3119"/>
         </w:tabs>
@@ -898,7 +838,7 @@
     </w:p>
     <w:p>
       <w:pPr>
-        <w:pStyle w:val="Textkrper-Zeileneinzug"/>
+        <w:pStyle w:val="BodyTextIndent"/>
         <w:tabs>
           <w:tab w:val="clear" w:pos="5216"/>
           <w:tab w:val="left" w:pos="3119"/>
@@ -933,7 +873,7 @@
     </w:p>
     <w:p>
       <w:pPr>
-        <w:pStyle w:val="Textkrper-Zeileneinzug"/>
+        <w:pStyle w:val="BodyTextIndent"/>
         <w:tabs>
           <w:tab w:val="clear" w:pos="5216"/>
           <w:tab w:val="left" w:pos="3119"/>
@@ -975,7 +915,7 @@
     </w:p>
     <w:p>
       <w:pPr>
-        <w:pStyle w:val="Textkrper-Zeileneinzug"/>
+        <w:pStyle w:val="BodyTextIndent"/>
         <w:tabs>
           <w:tab w:val="clear" w:pos="5216"/>
           <w:tab w:val="left" w:pos="3119"/>
@@ -987,23 +927,13 @@
           <w:lang w:val="en-US"/>
         </w:rPr>
       </w:pPr>
-      <w:proofErr w:type="spellStart"/>
       <w:r>
         <w:rPr>
           <w:sz w:val="21"/>
           <w:szCs w:val="21"/>
           <w:lang w:val="en-US"/>
         </w:rPr>
-        <w:t>Industriepartner</w:t>
-      </w:r>
-      <w:proofErr w:type="spellEnd"/>
-      <w:r>
-        <w:rPr>
-          <w:sz w:val="21"/>
-          <w:szCs w:val="21"/>
-          <w:lang w:val="en-US"/>
-        </w:rPr>
-        <w:t>:</w:t>
+        <w:t>Industriepartner:</w:t>
       </w:r>
       <w:r>
         <w:rPr>
@@ -1016,7 +946,7 @@
     </w:p>
     <w:p>
       <w:pPr>
-        <w:pStyle w:val="Textkrper-Zeileneinzug"/>
+        <w:pStyle w:val="BodyTextIndent"/>
         <w:tabs>
           <w:tab w:val="left" w:pos="3119"/>
         </w:tabs>
@@ -1070,7 +1000,7 @@
     </w:p>
     <w:p>
       <w:pPr>
-        <w:pStyle w:val="Textkrper-Zeileneinzug"/>
+        <w:pStyle w:val="BodyTextIndent"/>
         <w:tabs>
           <w:tab w:val="clear" w:pos="5216"/>
           <w:tab w:val="left" w:pos="3119"/>
@@ -1081,7 +1011,6 @@
           <w:lang w:val="en-US"/>
         </w:rPr>
       </w:pPr>
-      <w:proofErr w:type="spellStart"/>
       <w:r>
         <w:rPr>
           <w:sz w:val="21"/>
@@ -1090,7 +1019,6 @@
         </w:rPr>
         <w:t>Examinator</w:t>
       </w:r>
-      <w:proofErr w:type="spellEnd"/>
       <w:r>
         <w:rPr>
           <w:sz w:val="21"/>
@@ -1155,7 +1083,7 @@
     </w:p>
     <w:p>
       <w:pPr>
-        <w:pStyle w:val="Textkrper-Zeileneinzug"/>
+        <w:pStyle w:val="BodyTextIndent"/>
         <w:tabs>
           <w:tab w:val="clear" w:pos="5216"/>
           <w:tab w:val="left" w:pos="3119"/>
@@ -1170,7 +1098,7 @@
     </w:p>
     <w:p>
       <w:pPr>
-        <w:pStyle w:val="Textkrper-Zeileneinzug"/>
+        <w:pStyle w:val="BodyTextIndent"/>
         <w:tabs>
           <w:tab w:val="clear" w:pos="5216"/>
           <w:tab w:val="left" w:pos="3119"/>
@@ -1185,7 +1113,7 @@
     </w:p>
     <w:p>
       <w:pPr>
-        <w:pStyle w:val="Textkrper-Zeileneinzug"/>
+        <w:pStyle w:val="BodyTextIndent"/>
         <w:tabs>
           <w:tab w:val="clear" w:pos="5216"/>
           <w:tab w:val="left" w:pos="3119"/>
@@ -1210,8 +1138,6 @@
         </w:rPr>
         <w:t>[Datum]</w:t>
       </w:r>
-      <w:bookmarkStart w:id="1" w:name="_GoBack"/>
-      <w:bookmarkEnd w:id="1"/>
       <w:r>
         <w:rPr>
           <w:sz w:val="21"/>
@@ -1230,7 +1156,7 @@
     </w:p>
     <w:p>
       <w:pPr>
-        <w:pStyle w:val="Textkrper-Zeileneinzug"/>
+        <w:pStyle w:val="BodyTextIndent"/>
         <w:tabs>
           <w:tab w:val="left" w:pos="3119"/>
         </w:tabs>
@@ -1242,7 +1168,7 @@
     </w:p>
     <w:p>
       <w:pPr>
-        <w:pStyle w:val="Textkrper-Zeileneinzug"/>
+        <w:pStyle w:val="BodyTextIndent"/>
         <w:tabs>
           <w:tab w:val="clear" w:pos="5216"/>
           <w:tab w:val="left" w:pos="3119"/>
@@ -1292,7 +1218,7 @@
     </w:p>
     <w:p>
       <w:pPr>
-        <w:pStyle w:val="Textkrper-Zeileneinzug"/>
+        <w:pStyle w:val="BodyTextIndent"/>
         <w:tabs>
           <w:tab w:val="clear" w:pos="5216"/>
           <w:tab w:val="left" w:pos="3119"/>
@@ -1342,7 +1268,7 @@
     </w:p>
     <w:p>
       <w:pPr>
-        <w:pStyle w:val="Textkrper-Zeileneinzug"/>
+        <w:pStyle w:val="BodyTextIndent"/>
         <w:tabs>
           <w:tab w:val="clear" w:pos="5216"/>
           <w:tab w:val="left" w:pos="3119"/>
@@ -1352,7 +1278,7 @@
     </w:p>
     <w:p>
       <w:pPr>
-        <w:pStyle w:val="Textkrper-Zeileneinzug"/>
+        <w:pStyle w:val="BodyTextIndent"/>
         <w:tabs>
           <w:tab w:val="clear" w:pos="5216"/>
           <w:tab w:val="left" w:pos="3119"/>
@@ -1361,10 +1287,12 @@
       </w:pPr>
     </w:p>
     <w:sectPr>
-      <w:headerReference w:type="default" r:id="rId10"/>
-      <w:footerReference w:type="default" r:id="rId11"/>
-      <w:headerReference w:type="first" r:id="rId12"/>
-      <w:footerReference w:type="first" r:id="rId13"/>
+      <w:headerReference w:type="even" r:id="rId10"/>
+      <w:headerReference w:type="default" r:id="rId11"/>
+      <w:footerReference w:type="even" r:id="rId12"/>
+      <w:footerReference w:type="default" r:id="rId13"/>
+      <w:headerReference w:type="first" r:id="rId14"/>
+      <w:footerReference w:type="first" r:id="rId15"/>
       <w:pgSz w:w="11906" w:h="16838" w:code="9"/>
       <w:pgMar w:top="993" w:right="1134" w:bottom="1135" w:left="1701" w:header="426" w:footer="755" w:gutter="0"/>
       <w:paperSrc w:first="15" w:other="15"/>
@@ -1376,7 +1304,7 @@
 </file>
 
 <file path=word/endnotes.xml><?xml version="1.0" encoding="utf-8"?>
-<w:endnotes xmlns:wpc="http://schemas.microsoft.com/office/word/2010/wordprocessingCanvas" xmlns:cx="http://schemas.microsoft.com/office/drawing/2014/chartex" xmlns:cx1="http://schemas.microsoft.com/office/drawing/2015/9/8/chartex" xmlns:cx2="http://schemas.microsoft.com/office/drawing/2015/10/21/chartex" xmlns:cx3="http://schemas.microsoft.com/office/drawing/2016/5/9/chartex" xmlns:cx4="http://schemas.microsoft.com/office/drawing/2016/5/10/chartex" xmlns:cx5="http://schemas.microsoft.com/office/drawing/2016/5/11/chartex" xmlns:cx6="http://schemas.microsoft.com/office/drawing/2016/5/12/chartex" xmlns:cx7="http://schemas.microsoft.com/office/drawing/2016/5/13/chartex" xmlns:cx8="http://schemas.microsoft.com/office/drawing/2016/5/14/chartex" xmlns:mc="http://schemas.openxmlformats.org/markup-compatibility/2006" xmlns:aink="http://schemas.microsoft.com/office/drawing/2016/ink" xmlns:am3d="http://schemas.microsoft.com/office/drawing/2017/model3d" xmlns:o="urn:schemas-microsoft-com:office:office" xmlns:r="http://schemas.openxmlformats.org/officeDocument/2006/relationships" xmlns:m="http://schemas.openxmlformats.org/officeDocument/2006/math" xmlns:v="urn:schemas-microsoft-com:vml" xmlns:wp14="http://schemas.microsoft.com/office/word/2010/wordprocessingDrawing" xmlns:wp="http://schemas.openxmlformats.org/drawingml/2006/wordprocessingDrawing" xmlns:w10="urn:schemas-microsoft-com:office:word" xmlns:w="http://schemas.openxmlformats.org/wordprocessingml/2006/main" xmlns:w14="http://schemas.microsoft.com/office/word/2010/wordml" xmlns:w15="http://schemas.microsoft.com/office/word/2012/wordml" xmlns:w16cid="http://schemas.microsoft.com/office/word/2016/wordml/cid" xmlns:w16se="http://schemas.microsoft.com/office/word/2015/wordml/symex" xmlns:wpg="http://schemas.microsoft.com/office/word/2010/wordprocessingGroup" xmlns:wpi="http://schemas.microsoft.com/office/word/2010/wordprocessingInk" xmlns:wne="http://schemas.microsoft.com/office/word/2006/wordml" xmlns:wps="http://schemas.microsoft.com/office/word/2010/wordprocessingShape" mc:Ignorable="w14 w15 w16se w16cid wp14">
+<w:endnotes xmlns:wpc="http://schemas.microsoft.com/office/word/2010/wordprocessingCanvas" xmlns:cx="http://schemas.microsoft.com/office/drawing/2014/chartex" xmlns:cx1="http://schemas.microsoft.com/office/drawing/2015/9/8/chartex" xmlns:mc="http://schemas.openxmlformats.org/markup-compatibility/2006" xmlns:o="urn:schemas-microsoft-com:office:office" xmlns:r="http://schemas.openxmlformats.org/officeDocument/2006/relationships" xmlns:m="http://schemas.openxmlformats.org/officeDocument/2006/math" xmlns:v="urn:schemas-microsoft-com:vml" xmlns:wp14="http://schemas.microsoft.com/office/word/2010/wordprocessingDrawing" xmlns:wp="http://schemas.openxmlformats.org/drawingml/2006/wordprocessingDrawing" xmlns:w10="urn:schemas-microsoft-com:office:word" xmlns:w="http://schemas.openxmlformats.org/wordprocessingml/2006/main" xmlns:w14="http://schemas.microsoft.com/office/word/2010/wordml" xmlns:w15="http://schemas.microsoft.com/office/word/2012/wordml" xmlns:w16se="http://schemas.microsoft.com/office/word/2015/wordml/symex" xmlns:wpg="http://schemas.microsoft.com/office/word/2010/wordprocessingGroup" xmlns:wpi="http://schemas.microsoft.com/office/word/2010/wordprocessingInk" xmlns:wne="http://schemas.microsoft.com/office/word/2006/wordml" xmlns:wps="http://schemas.microsoft.com/office/word/2010/wordprocessingShape" mc:Ignorable="w14 w15 w16se wp14">
   <w:endnote w:type="separator" w:id="-1">
     <w:p>
       <w:r>
@@ -1395,10 +1323,20 @@
 </file>
 
 <file path=word/footer1.xml><?xml version="1.0" encoding="utf-8"?>
-<w:ftr xmlns:wpc="http://schemas.microsoft.com/office/word/2010/wordprocessingCanvas" xmlns:cx="http://schemas.microsoft.com/office/drawing/2014/chartex" xmlns:cx1="http://schemas.microsoft.com/office/drawing/2015/9/8/chartex" xmlns:cx2="http://schemas.microsoft.com/office/drawing/2015/10/21/chartex" xmlns:cx3="http://schemas.microsoft.com/office/drawing/2016/5/9/chartex" xmlns:cx4="http://schemas.microsoft.com/office/drawing/2016/5/10/chartex" xmlns:cx5="http://schemas.microsoft.com/office/drawing/2016/5/11/chartex" xmlns:cx6="http://schemas.microsoft.com/office/drawing/2016/5/12/chartex" xmlns:cx7="http://schemas.microsoft.com/office/drawing/2016/5/13/chartex" xmlns:cx8="http://schemas.microsoft.com/office/drawing/2016/5/14/chartex" xmlns:mc="http://schemas.openxmlformats.org/markup-compatibility/2006" xmlns:aink="http://schemas.microsoft.com/office/drawing/2016/ink" xmlns:am3d="http://schemas.microsoft.com/office/drawing/2017/model3d" xmlns:o="urn:schemas-microsoft-com:office:office" xmlns:r="http://schemas.openxmlformats.org/officeDocument/2006/relationships" xmlns:m="http://schemas.openxmlformats.org/officeDocument/2006/math" xmlns:v="urn:schemas-microsoft-com:vml" xmlns:wp14="http://schemas.microsoft.com/office/word/2010/wordprocessingDrawing" xmlns:wp="http://schemas.openxmlformats.org/drawingml/2006/wordprocessingDrawing" xmlns:w10="urn:schemas-microsoft-com:office:word" xmlns:w="http://schemas.openxmlformats.org/wordprocessingml/2006/main" xmlns:w14="http://schemas.microsoft.com/office/word/2010/wordml" xmlns:w15="http://schemas.microsoft.com/office/word/2012/wordml" xmlns:w16cid="http://schemas.microsoft.com/office/word/2016/wordml/cid" xmlns:w16se="http://schemas.microsoft.com/office/word/2015/wordml/symex" xmlns:wpg="http://schemas.microsoft.com/office/word/2010/wordprocessingGroup" xmlns:wpi="http://schemas.microsoft.com/office/word/2010/wordprocessingInk" xmlns:wne="http://schemas.microsoft.com/office/word/2006/wordml" xmlns:wps="http://schemas.microsoft.com/office/word/2010/wordprocessingShape" mc:Ignorable="w14 w15 w16se w16cid wp14">
+<w:ftr xmlns:wpc="http://schemas.microsoft.com/office/word/2010/wordprocessingCanvas" xmlns:cx="http://schemas.microsoft.com/office/drawing/2014/chartex" xmlns:cx1="http://schemas.microsoft.com/office/drawing/2015/9/8/chartex" xmlns:mc="http://schemas.openxmlformats.org/markup-compatibility/2006" xmlns:o="urn:schemas-microsoft-com:office:office" xmlns:r="http://schemas.openxmlformats.org/officeDocument/2006/relationships" xmlns:m="http://schemas.openxmlformats.org/officeDocument/2006/math" xmlns:v="urn:schemas-microsoft-com:vml" xmlns:wp14="http://schemas.microsoft.com/office/word/2010/wordprocessingDrawing" xmlns:wp="http://schemas.openxmlformats.org/drawingml/2006/wordprocessingDrawing" xmlns:w10="urn:schemas-microsoft-com:office:word" xmlns:w="http://schemas.openxmlformats.org/wordprocessingml/2006/main" xmlns:w14="http://schemas.microsoft.com/office/word/2010/wordml" xmlns:w15="http://schemas.microsoft.com/office/word/2012/wordml" xmlns:w16se="http://schemas.microsoft.com/office/word/2015/wordml/symex" xmlns:wpg="http://schemas.microsoft.com/office/word/2010/wordprocessingGroup" xmlns:wpi="http://schemas.microsoft.com/office/word/2010/wordprocessingInk" xmlns:wne="http://schemas.microsoft.com/office/word/2006/wordml" xmlns:wps="http://schemas.microsoft.com/office/word/2010/wordprocessingShape" mc:Ignorable="w14 w15 w16se wp14">
   <w:p>
     <w:pPr>
-      <w:pStyle w:val="Fuzeile"/>
+      <w:pStyle w:val="Footer"/>
+    </w:pPr>
+  </w:p>
+</w:ftr>
+</file>
+
+<file path=word/footer2.xml><?xml version="1.0" encoding="utf-8"?>
+<w:ftr xmlns:wpc="http://schemas.microsoft.com/office/word/2010/wordprocessingCanvas" xmlns:cx="http://schemas.microsoft.com/office/drawing/2014/chartex" xmlns:cx1="http://schemas.microsoft.com/office/drawing/2015/9/8/chartex" xmlns:mc="http://schemas.openxmlformats.org/markup-compatibility/2006" xmlns:o="urn:schemas-microsoft-com:office:office" xmlns:r="http://schemas.openxmlformats.org/officeDocument/2006/relationships" xmlns:m="http://schemas.openxmlformats.org/officeDocument/2006/math" xmlns:v="urn:schemas-microsoft-com:vml" xmlns:wp14="http://schemas.microsoft.com/office/word/2010/wordprocessingDrawing" xmlns:wp="http://schemas.openxmlformats.org/drawingml/2006/wordprocessingDrawing" xmlns:w10="urn:schemas-microsoft-com:office:word" xmlns:w="http://schemas.openxmlformats.org/wordprocessingml/2006/main" xmlns:w14="http://schemas.microsoft.com/office/word/2010/wordml" xmlns:w15="http://schemas.microsoft.com/office/word/2012/wordml" xmlns:w16se="http://schemas.microsoft.com/office/word/2015/wordml/symex" xmlns:wpg="http://schemas.microsoft.com/office/word/2010/wordprocessingGroup" xmlns:wpi="http://schemas.microsoft.com/office/word/2010/wordprocessingInk" xmlns:wne="http://schemas.microsoft.com/office/word/2006/wordml" xmlns:wps="http://schemas.microsoft.com/office/word/2010/wordprocessingShape" mc:Ignorable="w14 w15 w16se wp14">
+  <w:p>
+    <w:pPr>
+      <w:pStyle w:val="Footer"/>
       <w:pBdr>
         <w:top w:val="single" w:sz="4" w:space="1" w:color="auto"/>
       </w:pBdr>
@@ -1415,7 +1353,7 @@
       <w:ind w:right="-1"/>
       <w:jc w:val="both"/>
       <w:rPr>
-        <w:rStyle w:val="Seitenzahl"/>
+        <w:rStyle w:val="PageNumber"/>
         <w:rFonts w:ascii="Arial" w:hAnsi="Arial"/>
         <w:lang w:val="it-IT"/>
       </w:rPr>
@@ -1467,34 +1405,19 @@
       </w:rPr>
       <w:t xml:space="preserve"> / </w:t>
     </w:r>
+    <w:fldSimple w:instr=" NUMPAGES  \* MERGEFORMAT ">
+      <w:r>
+        <w:rPr>
+          <w:rFonts w:ascii="Arial" w:hAnsi="Arial"/>
+          <w:noProof/>
+          <w:lang w:val="it-IT"/>
+        </w:rPr>
+        <w:t>2</w:t>
+      </w:r>
+    </w:fldSimple>
     <w:r>
-      <w:fldChar w:fldCharType="begin"/>
-    </w:r>
-    <w:r>
-      <w:instrText xml:space="preserve"> NUMPAGES  \* MERGEFORMAT </w:instrText>
-    </w:r>
-    <w:r>
-      <w:fldChar w:fldCharType="separate"/>
-    </w:r>
-    <w:r>
-      <w:rPr>
-        <w:rFonts w:ascii="Arial" w:hAnsi="Arial"/>
-        <w:noProof/>
-        <w:lang w:val="it-IT"/>
-      </w:rPr>
-      <w:t>3</w:t>
-    </w:r>
-    <w:r>
-      <w:rPr>
-        <w:rFonts w:ascii="Arial" w:hAnsi="Arial"/>
-        <w:noProof/>
-        <w:lang w:val="it-IT"/>
-      </w:rPr>
-      <w:fldChar w:fldCharType="end"/>
-    </w:r>
-    <w:r>
-      <w:rPr>
-        <w:rStyle w:val="Seitenzahl"/>
+      <w:rPr>
+        <w:rStyle w:val="PageNumber"/>
         <w:rFonts w:ascii="Arial" w:hAnsi="Arial"/>
         <w:sz w:val="18"/>
         <w:lang w:val="it-IT"/>
@@ -1503,7 +1426,7 @@
     </w:r>
     <w:r>
       <w:rPr>
-        <w:rStyle w:val="Seitenzahl"/>
+        <w:rStyle w:val="PageNumber"/>
         <w:rFonts w:ascii="Arial" w:hAnsi="Arial"/>
         <w:sz w:val="18"/>
         <w:lang w:val="it-IT"/>
@@ -1514,11 +1437,11 @@
 </w:ftr>
 </file>
 
-<file path=word/footer2.xml><?xml version="1.0" encoding="utf-8"?>
-<w:ftr xmlns:wpc="http://schemas.microsoft.com/office/word/2010/wordprocessingCanvas" xmlns:cx="http://schemas.microsoft.com/office/drawing/2014/chartex" xmlns:cx1="http://schemas.microsoft.com/office/drawing/2015/9/8/chartex" xmlns:cx2="http://schemas.microsoft.com/office/drawing/2015/10/21/chartex" xmlns:cx3="http://schemas.microsoft.com/office/drawing/2016/5/9/chartex" xmlns:cx4="http://schemas.microsoft.com/office/drawing/2016/5/10/chartex" xmlns:cx5="http://schemas.microsoft.com/office/drawing/2016/5/11/chartex" xmlns:cx6="http://schemas.microsoft.com/office/drawing/2016/5/12/chartex" xmlns:cx7="http://schemas.microsoft.com/office/drawing/2016/5/13/chartex" xmlns:cx8="http://schemas.microsoft.com/office/drawing/2016/5/14/chartex" xmlns:mc="http://schemas.openxmlformats.org/markup-compatibility/2006" xmlns:aink="http://schemas.microsoft.com/office/drawing/2016/ink" xmlns:am3d="http://schemas.microsoft.com/office/drawing/2017/model3d" xmlns:o="urn:schemas-microsoft-com:office:office" xmlns:r="http://schemas.openxmlformats.org/officeDocument/2006/relationships" xmlns:m="http://schemas.openxmlformats.org/officeDocument/2006/math" xmlns:v="urn:schemas-microsoft-com:vml" xmlns:wp14="http://schemas.microsoft.com/office/word/2010/wordprocessingDrawing" xmlns:wp="http://schemas.openxmlformats.org/drawingml/2006/wordprocessingDrawing" xmlns:w10="urn:schemas-microsoft-com:office:word" xmlns:w="http://schemas.openxmlformats.org/wordprocessingml/2006/main" xmlns:w14="http://schemas.microsoft.com/office/word/2010/wordml" xmlns:w15="http://schemas.microsoft.com/office/word/2012/wordml" xmlns:w16cid="http://schemas.microsoft.com/office/word/2016/wordml/cid" xmlns:w16se="http://schemas.microsoft.com/office/word/2015/wordml/symex" xmlns:wpg="http://schemas.microsoft.com/office/word/2010/wordprocessingGroup" xmlns:wpi="http://schemas.microsoft.com/office/word/2010/wordprocessingInk" xmlns:wne="http://schemas.microsoft.com/office/word/2006/wordml" xmlns:wps="http://schemas.microsoft.com/office/word/2010/wordprocessingShape" mc:Ignorable="w14 w15 w16se w16cid wp14">
+<file path=word/footer3.xml><?xml version="1.0" encoding="utf-8"?>
+<w:ftr xmlns:wpc="http://schemas.microsoft.com/office/word/2010/wordprocessingCanvas" xmlns:cx="http://schemas.microsoft.com/office/drawing/2014/chartex" xmlns:cx1="http://schemas.microsoft.com/office/drawing/2015/9/8/chartex" xmlns:mc="http://schemas.openxmlformats.org/markup-compatibility/2006" xmlns:o="urn:schemas-microsoft-com:office:office" xmlns:r="http://schemas.openxmlformats.org/officeDocument/2006/relationships" xmlns:m="http://schemas.openxmlformats.org/officeDocument/2006/math" xmlns:v="urn:schemas-microsoft-com:vml" xmlns:wp14="http://schemas.microsoft.com/office/word/2010/wordprocessingDrawing" xmlns:wp="http://schemas.openxmlformats.org/drawingml/2006/wordprocessingDrawing" xmlns:w10="urn:schemas-microsoft-com:office:word" xmlns:w="http://schemas.openxmlformats.org/wordprocessingml/2006/main" xmlns:w14="http://schemas.microsoft.com/office/word/2010/wordml" xmlns:w15="http://schemas.microsoft.com/office/word/2012/wordml" xmlns:w16se="http://schemas.microsoft.com/office/word/2015/wordml/symex" xmlns:wpg="http://schemas.microsoft.com/office/word/2010/wordprocessingGroup" xmlns:wpi="http://schemas.microsoft.com/office/word/2010/wordprocessingInk" xmlns:wne="http://schemas.microsoft.com/office/word/2006/wordml" xmlns:wps="http://schemas.microsoft.com/office/word/2010/wordprocessingShape" mc:Ignorable="w14 w15 w16se wp14">
   <w:p>
     <w:pPr>
-      <w:pStyle w:val="Fuzeile"/>
+      <w:pStyle w:val="Footer"/>
       <w:pBdr>
         <w:top w:val="single" w:sz="4" w:space="1" w:color="auto"/>
       </w:pBdr>
@@ -1586,34 +1509,19 @@
       </w:rPr>
       <w:t xml:space="preserve"> / </w:t>
     </w:r>
+    <w:fldSimple w:instr=" NUMPAGES  \* MERGEFORMAT ">
+      <w:r>
+        <w:rPr>
+          <w:rFonts w:ascii="Arial" w:hAnsi="Arial"/>
+          <w:noProof/>
+          <w:lang w:val="it-IT"/>
+        </w:rPr>
+        <w:t>2</w:t>
+      </w:r>
+    </w:fldSimple>
     <w:r>
-      <w:fldChar w:fldCharType="begin"/>
-    </w:r>
-    <w:r>
-      <w:instrText xml:space="preserve"> NUMPAGES  \* MERGEFORMAT </w:instrText>
-    </w:r>
-    <w:r>
-      <w:fldChar w:fldCharType="separate"/>
-    </w:r>
-    <w:r>
-      <w:rPr>
-        <w:rFonts w:ascii="Arial" w:hAnsi="Arial"/>
-        <w:noProof/>
-        <w:lang w:val="it-IT"/>
-      </w:rPr>
-      <w:t>3</w:t>
-    </w:r>
-    <w:r>
-      <w:rPr>
-        <w:rFonts w:ascii="Arial" w:hAnsi="Arial"/>
-        <w:noProof/>
-        <w:lang w:val="it-IT"/>
-      </w:rPr>
-      <w:fldChar w:fldCharType="end"/>
-    </w:r>
-    <w:r>
-      <w:rPr>
-        <w:rStyle w:val="Seitenzahl"/>
+      <w:rPr>
+        <w:rStyle w:val="PageNumber"/>
         <w:rFonts w:ascii="Arial" w:hAnsi="Arial"/>
         <w:sz w:val="18"/>
         <w:lang w:val="it-IT"/>
@@ -1622,7 +1530,7 @@
     </w:r>
     <w:r>
       <w:rPr>
-        <w:rStyle w:val="Seitenzahl"/>
+        <w:rStyle w:val="PageNumber"/>
         <w:rFonts w:ascii="Arial" w:hAnsi="Arial"/>
         <w:sz w:val="16"/>
         <w:lang w:val="it-IT"/>
@@ -1631,7 +1539,7 @@
     </w:r>
     <w:r>
       <w:rPr>
-        <w:rStyle w:val="Seitenzahl"/>
+        <w:rStyle w:val="PageNumber"/>
         <w:rFonts w:ascii="Arial" w:hAnsi="Arial"/>
         <w:sz w:val="16"/>
         <w:lang w:val="en-GB"/>
@@ -1643,7 +1551,7 @@
 </file>
 
 <file path=word/footnotes.xml><?xml version="1.0" encoding="utf-8"?>
-<w:footnotes xmlns:wpc="http://schemas.microsoft.com/office/word/2010/wordprocessingCanvas" xmlns:cx="http://schemas.microsoft.com/office/drawing/2014/chartex" xmlns:cx1="http://schemas.microsoft.com/office/drawing/2015/9/8/chartex" xmlns:cx2="http://schemas.microsoft.com/office/drawing/2015/10/21/chartex" xmlns:cx3="http://schemas.microsoft.com/office/drawing/2016/5/9/chartex" xmlns:cx4="http://schemas.microsoft.com/office/drawing/2016/5/10/chartex" xmlns:cx5="http://schemas.microsoft.com/office/drawing/2016/5/11/chartex" xmlns:cx6="http://schemas.microsoft.com/office/drawing/2016/5/12/chartex" xmlns:cx7="http://schemas.microsoft.com/office/drawing/2016/5/13/chartex" xmlns:cx8="http://schemas.microsoft.com/office/drawing/2016/5/14/chartex" xmlns:mc="http://schemas.openxmlformats.org/markup-compatibility/2006" xmlns:aink="http://schemas.microsoft.com/office/drawing/2016/ink" xmlns:am3d="http://schemas.microsoft.com/office/drawing/2017/model3d" xmlns:o="urn:schemas-microsoft-com:office:office" xmlns:r="http://schemas.openxmlformats.org/officeDocument/2006/relationships" xmlns:m="http://schemas.openxmlformats.org/officeDocument/2006/math" xmlns:v="urn:schemas-microsoft-com:vml" xmlns:wp14="http://schemas.microsoft.com/office/word/2010/wordprocessingDrawing" xmlns:wp="http://schemas.openxmlformats.org/drawingml/2006/wordprocessingDrawing" xmlns:w10="urn:schemas-microsoft-com:office:word" xmlns:w="http://schemas.openxmlformats.org/wordprocessingml/2006/main" xmlns:w14="http://schemas.microsoft.com/office/word/2010/wordml" xmlns:w15="http://schemas.microsoft.com/office/word/2012/wordml" xmlns:w16cid="http://schemas.microsoft.com/office/word/2016/wordml/cid" xmlns:w16se="http://schemas.microsoft.com/office/word/2015/wordml/symex" xmlns:wpg="http://schemas.microsoft.com/office/word/2010/wordprocessingGroup" xmlns:wpi="http://schemas.microsoft.com/office/word/2010/wordprocessingInk" xmlns:wne="http://schemas.microsoft.com/office/word/2006/wordml" xmlns:wps="http://schemas.microsoft.com/office/word/2010/wordprocessingShape" mc:Ignorable="w14 w15 w16se w16cid wp14">
+<w:footnotes xmlns:wpc="http://schemas.microsoft.com/office/word/2010/wordprocessingCanvas" xmlns:cx="http://schemas.microsoft.com/office/drawing/2014/chartex" xmlns:cx1="http://schemas.microsoft.com/office/drawing/2015/9/8/chartex" xmlns:mc="http://schemas.openxmlformats.org/markup-compatibility/2006" xmlns:o="urn:schemas-microsoft-com:office:office" xmlns:r="http://schemas.openxmlformats.org/officeDocument/2006/relationships" xmlns:m="http://schemas.openxmlformats.org/officeDocument/2006/math" xmlns:v="urn:schemas-microsoft-com:vml" xmlns:wp14="http://schemas.microsoft.com/office/word/2010/wordprocessingDrawing" xmlns:wp="http://schemas.openxmlformats.org/drawingml/2006/wordprocessingDrawing" xmlns:w10="urn:schemas-microsoft-com:office:word" xmlns:w="http://schemas.openxmlformats.org/wordprocessingml/2006/main" xmlns:w14="http://schemas.microsoft.com/office/word/2010/wordml" xmlns:w15="http://schemas.microsoft.com/office/word/2012/wordml" xmlns:w16se="http://schemas.microsoft.com/office/word/2015/wordml/symex" xmlns:wpg="http://schemas.microsoft.com/office/word/2010/wordprocessingGroup" xmlns:wpi="http://schemas.microsoft.com/office/word/2010/wordprocessingInk" xmlns:wne="http://schemas.microsoft.com/office/word/2006/wordml" xmlns:wps="http://schemas.microsoft.com/office/word/2010/wordprocessingShape" mc:Ignorable="w14 w15 w16se wp14">
   <w:footnote w:type="separator" w:id="-1">
     <w:p>
       <w:r>
@@ -1662,10 +1570,20 @@
 </file>
 
 <file path=word/header1.xml><?xml version="1.0" encoding="utf-8"?>
-<w:hdr xmlns:wpc="http://schemas.microsoft.com/office/word/2010/wordprocessingCanvas" xmlns:cx="http://schemas.microsoft.com/office/drawing/2014/chartex" xmlns:cx1="http://schemas.microsoft.com/office/drawing/2015/9/8/chartex" xmlns:cx2="http://schemas.microsoft.com/office/drawing/2015/10/21/chartex" xmlns:cx3="http://schemas.microsoft.com/office/drawing/2016/5/9/chartex" xmlns:cx4="http://schemas.microsoft.com/office/drawing/2016/5/10/chartex" xmlns:cx5="http://schemas.microsoft.com/office/drawing/2016/5/11/chartex" xmlns:cx6="http://schemas.microsoft.com/office/drawing/2016/5/12/chartex" xmlns:cx7="http://schemas.microsoft.com/office/drawing/2016/5/13/chartex" xmlns:cx8="http://schemas.microsoft.com/office/drawing/2016/5/14/chartex" xmlns:mc="http://schemas.openxmlformats.org/markup-compatibility/2006" xmlns:aink="http://schemas.microsoft.com/office/drawing/2016/ink" xmlns:am3d="http://schemas.microsoft.com/office/drawing/2017/model3d" xmlns:o="urn:schemas-microsoft-com:office:office" xmlns:r="http://schemas.openxmlformats.org/officeDocument/2006/relationships" xmlns:m="http://schemas.openxmlformats.org/officeDocument/2006/math" xmlns:v="urn:schemas-microsoft-com:vml" xmlns:wp14="http://schemas.microsoft.com/office/word/2010/wordprocessingDrawing" xmlns:wp="http://schemas.openxmlformats.org/drawingml/2006/wordprocessingDrawing" xmlns:w10="urn:schemas-microsoft-com:office:word" xmlns:w="http://schemas.openxmlformats.org/wordprocessingml/2006/main" xmlns:w14="http://schemas.microsoft.com/office/word/2010/wordml" xmlns:w15="http://schemas.microsoft.com/office/word/2012/wordml" xmlns:w16cid="http://schemas.microsoft.com/office/word/2016/wordml/cid" xmlns:w16se="http://schemas.microsoft.com/office/word/2015/wordml/symex" xmlns:wpg="http://schemas.microsoft.com/office/word/2010/wordprocessingGroup" xmlns:wpi="http://schemas.microsoft.com/office/word/2010/wordprocessingInk" xmlns:wne="http://schemas.microsoft.com/office/word/2006/wordml" xmlns:wps="http://schemas.microsoft.com/office/word/2010/wordprocessingShape" mc:Ignorable="w14 w15 w16se w16cid wp14">
+<w:hdr xmlns:wpc="http://schemas.microsoft.com/office/word/2010/wordprocessingCanvas" xmlns:cx="http://schemas.microsoft.com/office/drawing/2014/chartex" xmlns:cx1="http://schemas.microsoft.com/office/drawing/2015/9/8/chartex" xmlns:mc="http://schemas.openxmlformats.org/markup-compatibility/2006" xmlns:o="urn:schemas-microsoft-com:office:office" xmlns:r="http://schemas.openxmlformats.org/officeDocument/2006/relationships" xmlns:m="http://schemas.openxmlformats.org/officeDocument/2006/math" xmlns:v="urn:schemas-microsoft-com:vml" xmlns:wp14="http://schemas.microsoft.com/office/word/2010/wordprocessingDrawing" xmlns:wp="http://schemas.openxmlformats.org/drawingml/2006/wordprocessingDrawing" xmlns:w10="urn:schemas-microsoft-com:office:word" xmlns:w="http://schemas.openxmlformats.org/wordprocessingml/2006/main" xmlns:w14="http://schemas.microsoft.com/office/word/2010/wordml" xmlns:w15="http://schemas.microsoft.com/office/word/2012/wordml" xmlns:w16se="http://schemas.microsoft.com/office/word/2015/wordml/symex" xmlns:wpg="http://schemas.microsoft.com/office/word/2010/wordprocessingGroup" xmlns:wpi="http://schemas.microsoft.com/office/word/2010/wordprocessingInk" xmlns:wne="http://schemas.microsoft.com/office/word/2006/wordml" xmlns:wps="http://schemas.microsoft.com/office/word/2010/wordprocessingShape" mc:Ignorable="w14 w15 w16se wp14">
   <w:p>
     <w:pPr>
-      <w:pStyle w:val="Kopfzeile"/>
+      <w:pStyle w:val="Header"/>
+    </w:pPr>
+  </w:p>
+</w:hdr>
+</file>
+
+<file path=word/header2.xml><?xml version="1.0" encoding="utf-8"?>
+<w:hdr xmlns:wpc="http://schemas.microsoft.com/office/word/2010/wordprocessingCanvas" xmlns:cx="http://schemas.microsoft.com/office/drawing/2014/chartex" xmlns:cx1="http://schemas.microsoft.com/office/drawing/2015/9/8/chartex" xmlns:mc="http://schemas.openxmlformats.org/markup-compatibility/2006" xmlns:o="urn:schemas-microsoft-com:office:office" xmlns:r="http://schemas.openxmlformats.org/officeDocument/2006/relationships" xmlns:m="http://schemas.openxmlformats.org/officeDocument/2006/math" xmlns:v="urn:schemas-microsoft-com:vml" xmlns:wp14="http://schemas.microsoft.com/office/word/2010/wordprocessingDrawing" xmlns:wp="http://schemas.openxmlformats.org/drawingml/2006/wordprocessingDrawing" xmlns:w10="urn:schemas-microsoft-com:office:word" xmlns:w="http://schemas.openxmlformats.org/wordprocessingml/2006/main" xmlns:w14="http://schemas.microsoft.com/office/word/2010/wordml" xmlns:w15="http://schemas.microsoft.com/office/word/2012/wordml" xmlns:w16se="http://schemas.microsoft.com/office/word/2015/wordml/symex" xmlns:wpg="http://schemas.microsoft.com/office/word/2010/wordprocessingGroup" xmlns:wpi="http://schemas.microsoft.com/office/word/2010/wordprocessingInk" xmlns:wne="http://schemas.microsoft.com/office/word/2006/wordml" xmlns:wps="http://schemas.microsoft.com/office/word/2010/wordprocessingShape" mc:Ignorable="w14 w15 w16se wp14">
+  <w:p>
+    <w:pPr>
+      <w:pStyle w:val="Header"/>
       <w:pBdr>
         <w:bottom w:val="single" w:sz="4" w:space="1" w:color="auto"/>
       </w:pBdr>
@@ -1715,23 +1633,17 @@
       </w:rPr>
       <w:tab/>
     </w:r>
-    <w:r>
-      <w:rPr>
-        <w:rFonts w:ascii="Arial" w:hAnsi="Arial"/>
-        <w:b/>
-        <w:sz w:val="20"/>
-      </w:rPr>
-      <w:tab/>
-    </w:r>
+    <w:bookmarkStart w:id="1" w:name="_GoBack"/>
+    <w:bookmarkEnd w:id="1"/>
   </w:p>
 </w:hdr>
 </file>
 
-<file path=word/header2.xml><?xml version="1.0" encoding="utf-8"?>
-<w:hdr xmlns:wpc="http://schemas.microsoft.com/office/word/2010/wordprocessingCanvas" xmlns:cx="http://schemas.microsoft.com/office/drawing/2014/chartex" xmlns:cx1="http://schemas.microsoft.com/office/drawing/2015/9/8/chartex" xmlns:cx2="http://schemas.microsoft.com/office/drawing/2015/10/21/chartex" xmlns:cx3="http://schemas.microsoft.com/office/drawing/2016/5/9/chartex" xmlns:cx4="http://schemas.microsoft.com/office/drawing/2016/5/10/chartex" xmlns:cx5="http://schemas.microsoft.com/office/drawing/2016/5/11/chartex" xmlns:cx6="http://schemas.microsoft.com/office/drawing/2016/5/12/chartex" xmlns:cx7="http://schemas.microsoft.com/office/drawing/2016/5/13/chartex" xmlns:cx8="http://schemas.microsoft.com/office/drawing/2016/5/14/chartex" xmlns:mc="http://schemas.openxmlformats.org/markup-compatibility/2006" xmlns:aink="http://schemas.microsoft.com/office/drawing/2016/ink" xmlns:am3d="http://schemas.microsoft.com/office/drawing/2017/model3d" xmlns:o="urn:schemas-microsoft-com:office:office" xmlns:r="http://schemas.openxmlformats.org/officeDocument/2006/relationships" xmlns:m="http://schemas.openxmlformats.org/officeDocument/2006/math" xmlns:v="urn:schemas-microsoft-com:vml" xmlns:wp14="http://schemas.microsoft.com/office/word/2010/wordprocessingDrawing" xmlns:wp="http://schemas.openxmlformats.org/drawingml/2006/wordprocessingDrawing" xmlns:w10="urn:schemas-microsoft-com:office:word" xmlns:w="http://schemas.openxmlformats.org/wordprocessingml/2006/main" xmlns:w14="http://schemas.microsoft.com/office/word/2010/wordml" xmlns:w15="http://schemas.microsoft.com/office/word/2012/wordml" xmlns:w16cid="http://schemas.microsoft.com/office/word/2016/wordml/cid" xmlns:w16se="http://schemas.microsoft.com/office/word/2015/wordml/symex" xmlns:wpg="http://schemas.microsoft.com/office/word/2010/wordprocessingGroup" xmlns:wpi="http://schemas.microsoft.com/office/word/2010/wordprocessingInk" xmlns:wne="http://schemas.microsoft.com/office/word/2006/wordml" xmlns:wps="http://schemas.microsoft.com/office/word/2010/wordprocessingShape" mc:Ignorable="w14 w15 w16se w16cid wp14">
+<file path=word/header3.xml><?xml version="1.0" encoding="utf-8"?>
+<w:hdr xmlns:wpc="http://schemas.microsoft.com/office/word/2010/wordprocessingCanvas" xmlns:cx="http://schemas.microsoft.com/office/drawing/2014/chartex" xmlns:cx1="http://schemas.microsoft.com/office/drawing/2015/9/8/chartex" xmlns:mc="http://schemas.openxmlformats.org/markup-compatibility/2006" xmlns:o="urn:schemas-microsoft-com:office:office" xmlns:r="http://schemas.openxmlformats.org/officeDocument/2006/relationships" xmlns:m="http://schemas.openxmlformats.org/officeDocument/2006/math" xmlns:v="urn:schemas-microsoft-com:vml" xmlns:wp14="http://schemas.microsoft.com/office/word/2010/wordprocessingDrawing" xmlns:wp="http://schemas.openxmlformats.org/drawingml/2006/wordprocessingDrawing" xmlns:w10="urn:schemas-microsoft-com:office:word" xmlns:w="http://schemas.openxmlformats.org/wordprocessingml/2006/main" xmlns:w14="http://schemas.microsoft.com/office/word/2010/wordml" xmlns:w15="http://schemas.microsoft.com/office/word/2012/wordml" xmlns:w16se="http://schemas.microsoft.com/office/word/2015/wordml/symex" xmlns:wpg="http://schemas.microsoft.com/office/word/2010/wordprocessingGroup" xmlns:wpi="http://schemas.microsoft.com/office/word/2010/wordprocessingInk" xmlns:wne="http://schemas.microsoft.com/office/word/2006/wordml" xmlns:wps="http://schemas.microsoft.com/office/word/2010/wordprocessingShape" mc:Ignorable="w14 w15 w16se wp14">
   <w:p>
     <w:pPr>
-      <w:pStyle w:val="StandardWeb"/>
+      <w:pStyle w:val="NormalWeb"/>
       <w:jc w:val="both"/>
       <w:rPr>
         <w:b/>
@@ -1857,7 +1769,7 @@
             </wp:anchor>
           </w:drawing>
         </mc:Choice>
-        <mc:Fallback>
+        <mc:Fallback xmlns:w16cid="http://schemas.microsoft.com/office/word/2016/wordml/cid" xmlns:am3d="http://schemas.microsoft.com/office/drawing/2017/model3d" xmlns:aink="http://schemas.microsoft.com/office/drawing/2016/ink" xmlns:cx8="http://schemas.microsoft.com/office/drawing/2016/5/14/chartex" xmlns:cx7="http://schemas.microsoft.com/office/drawing/2016/5/13/chartex" xmlns:cx6="http://schemas.microsoft.com/office/drawing/2016/5/12/chartex" xmlns:cx5="http://schemas.microsoft.com/office/drawing/2016/5/11/chartex" xmlns:cx4="http://schemas.microsoft.com/office/drawing/2016/5/10/chartex" xmlns:cx3="http://schemas.microsoft.com/office/drawing/2016/5/9/chartex" xmlns:cx2="http://schemas.microsoft.com/office/drawing/2015/10/21/chartex">
           <w:pict>
             <v:rect w14:anchorId="6C251CC9" id="Rectangle 57" o:spid="_x0000_s1026" style="position:absolute;margin-left:52.45pt;margin-top:344pt;width:192pt;height:22.5pt;z-index:251658752;visibility:visible;mso-wrap-style:square;mso-width-percent:0;mso-height-percent:0;mso-wrap-distance-left:9pt;mso-wrap-distance-top:0;mso-wrap-distance-right:9pt;mso-wrap-distance-bottom:0;mso-position-horizontal:absolute;mso-position-horizontal-relative:text;mso-position-vertical:absolute;mso-position-vertical-relative:text;mso-width-percent:0;mso-height-percent:0;mso-width-relative:page;mso-height-relative:page;v-text-anchor:top" o:gfxdata="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" strokecolor="white"/>
           </w:pict>
@@ -1893,7 +1805,7 @@
         <v:shape id="_x0000_s2101" type="#_x0000_t75" style="position:absolute;left:0;text-align:left;margin-left:261.15pt;margin-top:126.4pt;width:250.05pt;height:.5pt;z-index:251657728;mso-position-horizontal-relative:text;mso-position-vertical-relative:text" fillcolor="#0c9">
           <v:imagedata r:id="rId2" o:title=""/>
         </v:shape>
-        <o:OLEObject Type="Embed" ProgID="Photoshop.Image.8" ShapeID="_x0000_s2101" DrawAspect="Content" ObjectID="_1620115101" r:id="rId3">
+        <o:OLEObject Type="Embed" ProgID="Photoshop.Image.8" ShapeID="_x0000_s2101" DrawAspect="Content" ObjectID="_1636981950" r:id="rId3">
           <o:FieldCodes>\s</o:FieldCodes>
         </o:OLEObject>
       </w:object>
@@ -1908,7 +1820,7 @@
         <v:shape id="_x0000_s2100" type="#_x0000_t75" style="position:absolute;left:0;text-align:left;margin-left:261.15pt;margin-top:126.4pt;width:250.05pt;height:.5pt;z-index:251656704;mso-position-horizontal-relative:text;mso-position-vertical-relative:text" fillcolor="#0c9">
           <v:imagedata r:id="rId2" o:title=""/>
         </v:shape>
-        <o:OLEObject Type="Embed" ProgID="Photoshop.Image.8" ShapeID="_x0000_s2100" DrawAspect="Content" ObjectID="_1620115102" r:id="rId4">
+        <o:OLEObject Type="Embed" ProgID="Photoshop.Image.8" ShapeID="_x0000_s2100" DrawAspect="Content" ObjectID="_1636981951" r:id="rId4">
           <o:FieldCodes>\s</o:FieldCodes>
         </o:OLEObject>
       </w:object>
@@ -1923,7 +1835,7 @@
         <v:shape id="_x0000_s2099" type="#_x0000_t75" style="position:absolute;left:0;text-align:left;margin-left:261.15pt;margin-top:126.4pt;width:250.05pt;height:.5pt;z-index:251655680;mso-position-horizontal-relative:text;mso-position-vertical-relative:text" fillcolor="#0c9">
           <v:imagedata r:id="rId2" o:title=""/>
         </v:shape>
-        <o:OLEObject Type="Embed" ProgID="Photoshop.Image.8" ShapeID="_x0000_s2099" DrawAspect="Content" ObjectID="_1620115103" r:id="rId5">
+        <o:OLEObject Type="Embed" ProgID="Photoshop.Image.8" ShapeID="_x0000_s2099" DrawAspect="Content" ObjectID="_1636981952" r:id="rId5">
           <o:FieldCodes>\s</o:FieldCodes>
         </o:OLEObject>
       </w:object>
@@ -1933,7 +1845,7 @@
 </file>
 
 <file path=word/numbering.xml><?xml version="1.0" encoding="utf-8"?>
-<w:numbering xmlns:wpc="http://schemas.microsoft.com/office/word/2010/wordprocessingCanvas" xmlns:cx="http://schemas.microsoft.com/office/drawing/2014/chartex" xmlns:cx1="http://schemas.microsoft.com/office/drawing/2015/9/8/chartex" xmlns:cx2="http://schemas.microsoft.com/office/drawing/2015/10/21/chartex" xmlns:cx3="http://schemas.microsoft.com/office/drawing/2016/5/9/chartex" xmlns:cx4="http://schemas.microsoft.com/office/drawing/2016/5/10/chartex" xmlns:cx5="http://schemas.microsoft.com/office/drawing/2016/5/11/chartex" xmlns:cx6="http://schemas.microsoft.com/office/drawing/2016/5/12/chartex" xmlns:cx7="http://schemas.microsoft.com/office/drawing/2016/5/13/chartex" xmlns:cx8="http://schemas.microsoft.com/office/drawing/2016/5/14/chartex" xmlns:mc="http://schemas.openxmlformats.org/markup-compatibility/2006" xmlns:aink="http://schemas.microsoft.com/office/drawing/2016/ink" xmlns:am3d="http://schemas.microsoft.com/office/drawing/2017/model3d" xmlns:o="urn:schemas-microsoft-com:office:office" xmlns:r="http://schemas.openxmlformats.org/officeDocument/2006/relationships" xmlns:m="http://schemas.openxmlformats.org/officeDocument/2006/math" xmlns:v="urn:schemas-microsoft-com:vml" xmlns:wp14="http://schemas.microsoft.com/office/word/2010/wordprocessingDrawing" xmlns:wp="http://schemas.openxmlformats.org/drawingml/2006/wordprocessingDrawing" xmlns:w10="urn:schemas-microsoft-com:office:word" xmlns:w="http://schemas.openxmlformats.org/wordprocessingml/2006/main" xmlns:w14="http://schemas.microsoft.com/office/word/2010/wordml" xmlns:w15="http://schemas.microsoft.com/office/word/2012/wordml" xmlns:w16cid="http://schemas.microsoft.com/office/word/2016/wordml/cid" xmlns:w16se="http://schemas.microsoft.com/office/word/2015/wordml/symex" xmlns:wpg="http://schemas.microsoft.com/office/word/2010/wordprocessingGroup" xmlns:wpi="http://schemas.microsoft.com/office/word/2010/wordprocessingInk" xmlns:wne="http://schemas.microsoft.com/office/word/2006/wordml" xmlns:wps="http://schemas.microsoft.com/office/word/2010/wordprocessingShape" mc:Ignorable="w14 w15 w16se w16cid wp14">
+<w:numbering xmlns:wpc="http://schemas.microsoft.com/office/word/2010/wordprocessingCanvas" xmlns:cx="http://schemas.microsoft.com/office/drawing/2014/chartex" xmlns:cx1="http://schemas.microsoft.com/office/drawing/2015/9/8/chartex" xmlns:mc="http://schemas.openxmlformats.org/markup-compatibility/2006" xmlns:o="urn:schemas-microsoft-com:office:office" xmlns:r="http://schemas.openxmlformats.org/officeDocument/2006/relationships" xmlns:m="http://schemas.openxmlformats.org/officeDocument/2006/math" xmlns:v="urn:schemas-microsoft-com:vml" xmlns:wp14="http://schemas.microsoft.com/office/word/2010/wordprocessingDrawing" xmlns:wp="http://schemas.openxmlformats.org/drawingml/2006/wordprocessingDrawing" xmlns:w10="urn:schemas-microsoft-com:office:word" xmlns:w="http://schemas.openxmlformats.org/wordprocessingml/2006/main" xmlns:w14="http://schemas.microsoft.com/office/word/2010/wordml" xmlns:w15="http://schemas.microsoft.com/office/word/2012/wordml" xmlns:w16se="http://schemas.microsoft.com/office/word/2015/wordml/symex" xmlns:wpg="http://schemas.microsoft.com/office/word/2010/wordprocessingGroup" xmlns:wpi="http://schemas.microsoft.com/office/word/2010/wordprocessingInk" xmlns:wne="http://schemas.microsoft.com/office/word/2006/wordml" xmlns:wps="http://schemas.microsoft.com/office/word/2010/wordprocessingShape" mc:Ignorable="w14 w15 w16se wp14">
   <w:abstractNum w:abstractNumId="0" w15:restartNumberingAfterBreak="0">
     <w:nsid w:val="FFFFFF89"/>
     <w:multiLevelType w:val="singleLevel"/>
@@ -1941,7 +1853,7 @@
     <w:lvl w:ilvl="0">
       <w:start w:val="1"/>
       <w:numFmt w:val="bullet"/>
-      <w:pStyle w:val="Aufzhlungszeichen"/>
+      <w:pStyle w:val="ListBullet"/>
       <w:lvlText w:val=""/>
       <w:lvlJc w:val="left"/>
       <w:pPr>
@@ -2078,7 +1990,7 @@
     <w:lvl w:ilvl="0" w:tplc="FFFFFFFF">
       <w:start w:val="1"/>
       <w:numFmt w:val="decimal"/>
-      <w:pStyle w:val="berschrift1"/>
+      <w:pStyle w:val="Heading1"/>
       <w:lvlText w:val="%1."/>
       <w:lvlJc w:val="left"/>
       <w:pPr>
@@ -4056,7 +3968,7 @@
 </file>
 
 <file path=word/styles.xml><?xml version="1.0" encoding="utf-8"?>
-<w:styles xmlns:mc="http://schemas.openxmlformats.org/markup-compatibility/2006" xmlns:r="http://schemas.openxmlformats.org/officeDocument/2006/relationships" xmlns:w="http://schemas.openxmlformats.org/wordprocessingml/2006/main" xmlns:w14="http://schemas.microsoft.com/office/word/2010/wordml" xmlns:w15="http://schemas.microsoft.com/office/word/2012/wordml" xmlns:w16cid="http://schemas.microsoft.com/office/word/2016/wordml/cid" xmlns:w16se="http://schemas.microsoft.com/office/word/2015/wordml/symex" mc:Ignorable="w14 w15 w16se w16cid">
+<w:styles xmlns:mc="http://schemas.openxmlformats.org/markup-compatibility/2006" xmlns:r="http://schemas.openxmlformats.org/officeDocument/2006/relationships" xmlns:w="http://schemas.openxmlformats.org/wordprocessingml/2006/main" xmlns:w14="http://schemas.microsoft.com/office/word/2010/wordml" xmlns:w15="http://schemas.microsoft.com/office/word/2012/wordml" xmlns:w16se="http://schemas.microsoft.com/office/word/2015/wordml/symex" mc:Ignorable="w14 w15 w16se">
   <w:docDefaults>
     <w:rPrDefault>
       <w:rPr>
@@ -4066,7 +3978,7 @@
     </w:rPrDefault>
     <w:pPrDefault/>
   </w:docDefaults>
-  <w:latentStyles w:defLockedState="0" w:defUIPriority="99" w:defSemiHidden="0" w:defUnhideWhenUsed="0" w:defQFormat="0" w:count="376">
+  <w:latentStyles w:defLockedState="0" w:defUIPriority="99" w:defSemiHidden="0" w:defUnhideWhenUsed="0" w:defQFormat="0" w:count="371">
     <w:lsdException w:name="Normal" w:uiPriority="0" w:qFormat="1"/>
     <w:lsdException w:name="heading 1" w:uiPriority="0" w:qFormat="1"/>
     <w:lsdException w:name="heading 2" w:uiPriority="9" w:qFormat="1"/>
@@ -4438,13 +4350,8 @@
     <w:lsdException w:name="List Table 5 Dark Accent 6" w:uiPriority="50"/>
     <w:lsdException w:name="List Table 6 Colorful Accent 6" w:uiPriority="51"/>
     <w:lsdException w:name="List Table 7 Colorful Accent 6" w:uiPriority="52"/>
-    <w:lsdException w:name="Mention" w:semiHidden="1" w:unhideWhenUsed="1"/>
-    <w:lsdException w:name="Smart Hyperlink" w:semiHidden="1" w:unhideWhenUsed="1"/>
-    <w:lsdException w:name="Hashtag" w:semiHidden="1" w:unhideWhenUsed="1"/>
-    <w:lsdException w:name="Unresolved Mention" w:semiHidden="1" w:unhideWhenUsed="1"/>
-    <w:lsdException w:name="Smart Link" w:semiHidden="1" w:unhideWhenUsed="1"/>
   </w:latentStyles>
-  <w:style w:type="paragraph" w:default="1" w:styleId="Standard">
+  <w:style w:type="paragraph" w:default="1" w:styleId="Normal">
     <w:name w:val="Normal"/>
     <w:qFormat/>
     <w:rsid w:val="00167180"/>
@@ -4463,10 +4370,10 @@
       <w:lang w:eastAsia="en-US"/>
     </w:rPr>
   </w:style>
-  <w:style w:type="paragraph" w:styleId="berschrift1">
+  <w:style w:type="paragraph" w:styleId="Heading1">
     <w:name w:val="heading 1"/>
-    <w:basedOn w:val="Standard"/>
-    <w:next w:val="Standard"/>
+    <w:basedOn w:val="Normal"/>
+    <w:next w:val="Normal"/>
     <w:qFormat/>
     <w:rsid w:val="006E771E"/>
     <w:pPr>
@@ -4489,10 +4396,10 @@
       <w:sz w:val="26"/>
     </w:rPr>
   </w:style>
-  <w:style w:type="paragraph" w:styleId="berschrift2">
+  <w:style w:type="paragraph" w:styleId="Heading2">
     <w:name w:val="heading 2"/>
-    <w:basedOn w:val="Standard"/>
-    <w:next w:val="Standard"/>
+    <w:basedOn w:val="Normal"/>
+    <w:next w:val="Normal"/>
     <w:qFormat/>
     <w:rsid w:val="006E771E"/>
     <w:pPr>
@@ -4509,10 +4416,10 @@
       <w:b/>
     </w:rPr>
   </w:style>
-  <w:style w:type="paragraph" w:styleId="berschrift3">
+  <w:style w:type="paragraph" w:styleId="Heading3">
     <w:name w:val="heading 3"/>
-    <w:basedOn w:val="Standard"/>
-    <w:next w:val="Standard"/>
+    <w:basedOn w:val="Normal"/>
+    <w:next w:val="Normal"/>
     <w:qFormat/>
     <w:rsid w:val="006E771E"/>
     <w:pPr>
@@ -4529,13 +4436,13 @@
       <w:i/>
     </w:rPr>
   </w:style>
-  <w:style w:type="character" w:default="1" w:styleId="Absatz-Standardschriftart">
+  <w:style w:type="character" w:default="1" w:styleId="DefaultParagraphFont">
     <w:name w:val="Default Paragraph Font"/>
     <w:uiPriority w:val="1"/>
     <w:semiHidden/>
     <w:unhideWhenUsed/>
   </w:style>
-  <w:style w:type="table" w:default="1" w:styleId="NormaleTabelle">
+  <w:style w:type="table" w:default="1" w:styleId="TableNormal">
     <w:name w:val="Normal Table"/>
     <w:uiPriority w:val="99"/>
     <w:semiHidden/>
@@ -4550,7 +4457,7 @@
       </w:tblCellMar>
     </w:tblPr>
   </w:style>
-  <w:style w:type="numbering" w:default="1" w:styleId="KeineListe">
+  <w:style w:type="numbering" w:default="1" w:styleId="NoList">
     <w:name w:val="No List"/>
     <w:uiPriority w:val="99"/>
     <w:semiHidden/>
@@ -4558,7 +4465,7 @@
   </w:style>
   <w:style w:type="paragraph" w:customStyle="1" w:styleId="Amtsbericht">
     <w:name w:val="Amtsbericht"/>
-    <w:basedOn w:val="Standard"/>
+    <w:basedOn w:val="Normal"/>
     <w:rsid w:val="006E771E"/>
     <w:pPr>
       <w:spacing w:line="360" w:lineRule="atLeast"/>
@@ -4567,8 +4474,8 @@
   </w:style>
   <w:style w:type="paragraph" w:customStyle="1" w:styleId="Aufzhlung1">
     <w:name w:val="Aufzählung1"/>
-    <w:basedOn w:val="Standard"/>
-    <w:next w:val="Standard"/>
+    <w:basedOn w:val="Normal"/>
+    <w:next w:val="Normal"/>
     <w:rsid w:val="006E771E"/>
     <w:pPr>
       <w:ind w:left="426" w:hanging="426"/>
@@ -4576,8 +4483,8 @@
   </w:style>
   <w:style w:type="paragraph" w:customStyle="1" w:styleId="Aufzhlung2">
     <w:name w:val="Aufzählung2"/>
-    <w:basedOn w:val="Standard"/>
-    <w:next w:val="Standard"/>
+    <w:basedOn w:val="Normal"/>
+    <w:next w:val="Normal"/>
     <w:rsid w:val="006E771E"/>
     <w:pPr>
       <w:ind w:left="851" w:hanging="426"/>
@@ -4585,16 +4492,16 @@
   </w:style>
   <w:style w:type="paragraph" w:customStyle="1" w:styleId="Aufzhlung3">
     <w:name w:val="Aufzählung3"/>
-    <w:basedOn w:val="Standard"/>
-    <w:next w:val="Standard"/>
+    <w:basedOn w:val="Normal"/>
+    <w:next w:val="Normal"/>
     <w:rsid w:val="006E771E"/>
     <w:pPr>
       <w:ind w:left="1276" w:hanging="426"/>
     </w:pPr>
   </w:style>
-  <w:style w:type="paragraph" w:styleId="Funotentext">
+  <w:style w:type="paragraph" w:styleId="FootnoteText">
     <w:name w:val="footnote text"/>
-    <w:basedOn w:val="Standard"/>
+    <w:basedOn w:val="Normal"/>
     <w:semiHidden/>
     <w:rsid w:val="006E771E"/>
     <w:pPr>
@@ -4604,7 +4511,7 @@
       <w:sz w:val="16"/>
     </w:rPr>
   </w:style>
-  <w:style w:type="character" w:styleId="Funotenzeichen">
+  <w:style w:type="character" w:styleId="FootnoteReference">
     <w:name w:val="footnote reference"/>
     <w:semiHidden/>
     <w:rsid w:val="006E771E"/>
@@ -4616,9 +4523,9 @@
       <w:lang w:val="de-CH"/>
     </w:rPr>
   </w:style>
-  <w:style w:type="paragraph" w:styleId="Fuzeile">
+  <w:style w:type="paragraph" w:styleId="Footer">
     <w:name w:val="footer"/>
-    <w:basedOn w:val="Standard"/>
+    <w:basedOn w:val="Normal"/>
     <w:rsid w:val="006E771E"/>
     <w:pPr>
       <w:tabs>
@@ -4631,7 +4538,7 @@
   </w:style>
   <w:style w:type="paragraph" w:customStyle="1" w:styleId="GRInterpellationTitel">
     <w:name w:val="GR_Interpellation_Titel"/>
-    <w:basedOn w:val="Standard"/>
+    <w:basedOn w:val="Normal"/>
     <w:rsid w:val="006E771E"/>
     <w:pPr>
       <w:tabs>
@@ -4651,7 +4558,7 @@
   </w:style>
   <w:style w:type="paragraph" w:customStyle="1" w:styleId="GRKopf">
     <w:name w:val="GR_Kopf"/>
-    <w:basedOn w:val="Standard"/>
+    <w:basedOn w:val="Normal"/>
     <w:rsid w:val="006E771E"/>
     <w:pPr>
       <w:tabs>
@@ -4663,9 +4570,9 @@
       </w:tabs>
     </w:pPr>
   </w:style>
-  <w:style w:type="paragraph" w:styleId="Kopfzeile">
+  <w:style w:type="paragraph" w:styleId="Header">
     <w:name w:val="header"/>
-    <w:basedOn w:val="Standard"/>
+    <w:basedOn w:val="Normal"/>
     <w:rsid w:val="006E771E"/>
     <w:pPr>
       <w:tabs>
@@ -4679,7 +4586,7 @@
   </w:style>
   <w:style w:type="paragraph" w:customStyle="1" w:styleId="Medienmitteilung">
     <w:name w:val="Medienmitteilung"/>
-    <w:basedOn w:val="Standard"/>
+    <w:basedOn w:val="Normal"/>
     <w:rsid w:val="006E771E"/>
     <w:pPr>
       <w:tabs>
@@ -4697,8 +4604,8 @@
   </w:style>
   <w:style w:type="paragraph" w:customStyle="1" w:styleId="Randtitel">
     <w:name w:val="Randtitel"/>
-    <w:basedOn w:val="Standard"/>
-    <w:next w:val="Standard"/>
+    <w:basedOn w:val="Normal"/>
+    <w:next w:val="Normal"/>
     <w:rsid w:val="006E771E"/>
     <w:pPr>
       <w:keepNext/>
@@ -4718,7 +4625,7 @@
   </w:style>
   <w:style w:type="paragraph" w:customStyle="1" w:styleId="RRBKopfinfos">
     <w:name w:val="RRB_Kopfinfos"/>
-    <w:basedOn w:val="Standard"/>
+    <w:basedOn w:val="Normal"/>
     <w:rsid w:val="006E771E"/>
     <w:pPr>
       <w:tabs>
@@ -4733,18 +4640,18 @@
       <w:ind w:left="1701" w:hanging="1701"/>
     </w:pPr>
   </w:style>
-  <w:style w:type="paragraph" w:styleId="Standardeinzug">
+  <w:style w:type="paragraph" w:styleId="NormalIndent">
     <w:name w:val="Normal Indent"/>
-    <w:basedOn w:val="Standard"/>
+    <w:basedOn w:val="Normal"/>
     <w:rsid w:val="006E771E"/>
     <w:pPr>
       <w:ind w:left="426" w:hanging="426"/>
     </w:pPr>
   </w:style>
-  <w:style w:type="paragraph" w:styleId="Verzeichnis1">
+  <w:style w:type="paragraph" w:styleId="TOC1">
     <w:name w:val="toc 1"/>
-    <w:basedOn w:val="Standard"/>
-    <w:next w:val="Standard"/>
+    <w:basedOn w:val="Normal"/>
+    <w:next w:val="Normal"/>
     <w:autoRedefine/>
     <w:semiHidden/>
     <w:rsid w:val="006E771E"/>
@@ -4758,10 +4665,10 @@
       <w:spacing w:before="120"/>
     </w:pPr>
   </w:style>
-  <w:style w:type="paragraph" w:styleId="Verzeichnis2">
+  <w:style w:type="paragraph" w:styleId="TOC2">
     <w:name w:val="toc 2"/>
-    <w:basedOn w:val="Standard"/>
-    <w:next w:val="Standard"/>
+    <w:basedOn w:val="Normal"/>
+    <w:next w:val="Normal"/>
     <w:autoRedefine/>
     <w:semiHidden/>
     <w:rsid w:val="006E771E"/>
@@ -4775,10 +4682,10 @@
       <w:ind w:left="426"/>
     </w:pPr>
   </w:style>
-  <w:style w:type="paragraph" w:styleId="Verzeichnis3">
+  <w:style w:type="paragraph" w:styleId="TOC3">
     <w:name w:val="toc 3"/>
-    <w:basedOn w:val="Standard"/>
-    <w:next w:val="Standard"/>
+    <w:basedOn w:val="Normal"/>
+    <w:next w:val="Normal"/>
     <w:autoRedefine/>
     <w:semiHidden/>
     <w:rsid w:val="006E771E"/>
@@ -4794,7 +4701,7 @@
       <w:ind w:left="851"/>
     </w:pPr>
   </w:style>
-  <w:style w:type="character" w:styleId="Seitenzahl">
+  <w:style w:type="character" w:styleId="PageNumber">
     <w:name w:val="page number"/>
     <w:rsid w:val="006E771E"/>
     <w:rPr>
@@ -4804,7 +4711,7 @@
   </w:style>
   <w:style w:type="paragraph" w:customStyle="1" w:styleId="FVor-Titel">
     <w:name w:val="FVor-Titel"/>
-    <w:basedOn w:val="Standard"/>
+    <w:basedOn w:val="Normal"/>
     <w:rsid w:val="006E771E"/>
     <w:pPr>
       <w:spacing w:before="761"/>
@@ -4815,7 +4722,7 @@
   </w:style>
   <w:style w:type="paragraph" w:customStyle="1" w:styleId="FVor-Anrede">
     <w:name w:val="FVor-Anrede"/>
-    <w:basedOn w:val="Standard"/>
+    <w:basedOn w:val="Normal"/>
     <w:rsid w:val="006E771E"/>
     <w:pPr>
       <w:spacing w:before="254" w:after="254"/>
@@ -4823,7 +4730,7 @@
   </w:style>
   <w:style w:type="paragraph" w:customStyle="1" w:styleId="FVor-Text">
     <w:name w:val="FVor-Text"/>
-    <w:basedOn w:val="Standard"/>
+    <w:basedOn w:val="Normal"/>
     <w:rsid w:val="006E771E"/>
     <w:pPr>
       <w:spacing w:after="240"/>
@@ -4831,7 +4738,7 @@
   </w:style>
   <w:style w:type="paragraph" w:customStyle="1" w:styleId="FVor-Gruss">
     <w:name w:val="FVor-Gruss"/>
-    <w:basedOn w:val="Standard"/>
+    <w:basedOn w:val="Normal"/>
     <w:rsid w:val="006E771E"/>
     <w:pPr>
       <w:spacing w:before="254" w:after="761"/>
@@ -4845,7 +4752,7 @@
       <w:u w:val="single"/>
     </w:rPr>
   </w:style>
-  <w:style w:type="character" w:styleId="BesuchterLink">
+  <w:style w:type="character" w:styleId="FollowedHyperlink">
     <w:name w:val="FollowedHyperlink"/>
     <w:rsid w:val="006E771E"/>
     <w:rPr>
@@ -4853,9 +4760,9 @@
       <w:u w:val="single"/>
     </w:rPr>
   </w:style>
-  <w:style w:type="paragraph" w:styleId="Textkrper-Zeileneinzug">
+  <w:style w:type="paragraph" w:styleId="BodyTextIndent">
     <w:name w:val="Body Text Indent"/>
-    <w:basedOn w:val="Standard"/>
+    <w:basedOn w:val="Normal"/>
     <w:rsid w:val="006E771E"/>
     <w:pPr>
       <w:tabs>
@@ -4887,9 +4794,9 @@
       <w:sz w:val="28"/>
     </w:rPr>
   </w:style>
-  <w:style w:type="paragraph" w:styleId="Textkrper">
+  <w:style w:type="paragraph" w:styleId="BodyText">
     <w:name w:val="Body Text"/>
-    <w:basedOn w:val="Standard"/>
+    <w:basedOn w:val="Normal"/>
     <w:rsid w:val="006E771E"/>
     <w:pPr>
       <w:tabs>
@@ -4907,17 +4814,17 @@
       <w:szCs w:val="24"/>
     </w:rPr>
   </w:style>
-  <w:style w:type="paragraph" w:styleId="Textkrper2">
+  <w:style w:type="paragraph" w:styleId="BodyText2">
     <w:name w:val="Body Text 2"/>
-    <w:basedOn w:val="Standard"/>
+    <w:basedOn w:val="Normal"/>
     <w:rsid w:val="006E771E"/>
     <w:pPr>
       <w:jc w:val="both"/>
     </w:pPr>
   </w:style>
-  <w:style w:type="paragraph" w:styleId="Textkrper3">
+  <w:style w:type="paragraph" w:styleId="BodyText3">
     <w:name w:val="Body Text 3"/>
-    <w:basedOn w:val="Standard"/>
+    <w:basedOn w:val="Normal"/>
     <w:rsid w:val="006E771E"/>
     <w:pPr>
       <w:spacing w:before="120"/>
@@ -4925,18 +4832,18 @@
       <w:jc w:val="both"/>
     </w:pPr>
   </w:style>
-  <w:style w:type="paragraph" w:styleId="Textkrper-Einzug2">
+  <w:style w:type="paragraph" w:styleId="BodyTextIndent2">
     <w:name w:val="Body Text Indent 2"/>
-    <w:basedOn w:val="Standard"/>
+    <w:basedOn w:val="Normal"/>
     <w:rsid w:val="006E771E"/>
     <w:pPr>
       <w:ind w:left="426" w:hanging="426"/>
       <w:jc w:val="both"/>
     </w:pPr>
   </w:style>
-  <w:style w:type="paragraph" w:styleId="Sprechblasentext">
+  <w:style w:type="paragraph" w:styleId="BalloonText">
     <w:name w:val="Balloon Text"/>
-    <w:basedOn w:val="Standard"/>
+    <w:basedOn w:val="Normal"/>
     <w:semiHidden/>
     <w:rsid w:val="00E73C34"/>
     <w:rPr>
@@ -4945,9 +4852,9 @@
       <w:szCs w:val="16"/>
     </w:rPr>
   </w:style>
-  <w:style w:type="paragraph" w:styleId="StandardWeb">
+  <w:style w:type="paragraph" w:styleId="NormalWeb">
     <w:name w:val="Normal (Web)"/>
-    <w:basedOn w:val="Standard"/>
+    <w:basedOn w:val="Normal"/>
     <w:rsid w:val="0089777E"/>
     <w:pPr>
       <w:tabs>
@@ -4966,9 +4873,9 @@
       <w:lang w:eastAsia="de-CH"/>
     </w:rPr>
   </w:style>
-  <w:style w:type="character" w:styleId="Kommentarzeichen">
+  <w:style w:type="character" w:styleId="CommentReference">
     <w:name w:val="annotation reference"/>
-    <w:basedOn w:val="Absatz-Standardschriftart"/>
+    <w:basedOn w:val="DefaultParagraphFont"/>
     <w:uiPriority w:val="99"/>
     <w:semiHidden/>
     <w:unhideWhenUsed/>
@@ -4978,10 +4885,10 @@
       <w:szCs w:val="16"/>
     </w:rPr>
   </w:style>
-  <w:style w:type="paragraph" w:styleId="Kommentartext">
+  <w:style w:type="paragraph" w:styleId="CommentText">
     <w:name w:val="annotation text"/>
-    <w:basedOn w:val="Standard"/>
-    <w:link w:val="KommentartextZchn"/>
+    <w:basedOn w:val="Normal"/>
+    <w:link w:val="CommentTextChar"/>
     <w:uiPriority w:val="99"/>
     <w:semiHidden/>
     <w:unhideWhenUsed/>
@@ -4990,10 +4897,10 @@
       <w:sz w:val="20"/>
     </w:rPr>
   </w:style>
-  <w:style w:type="character" w:customStyle="1" w:styleId="KommentartextZchn">
-    <w:name w:val="Kommentartext Zchn"/>
-    <w:basedOn w:val="Absatz-Standardschriftart"/>
-    <w:link w:val="Kommentartext"/>
+  <w:style w:type="character" w:customStyle="1" w:styleId="CommentTextChar">
+    <w:name w:val="Comment Text Char"/>
+    <w:basedOn w:val="DefaultParagraphFont"/>
+    <w:link w:val="CommentText"/>
     <w:uiPriority w:val="99"/>
     <w:semiHidden/>
     <w:rsid w:val="00715A8F"/>
@@ -5001,11 +4908,11 @@
       <w:lang w:eastAsia="en-US"/>
     </w:rPr>
   </w:style>
-  <w:style w:type="paragraph" w:styleId="Kommentarthema">
+  <w:style w:type="paragraph" w:styleId="CommentSubject">
     <w:name w:val="annotation subject"/>
-    <w:basedOn w:val="Kommentartext"/>
-    <w:next w:val="Kommentartext"/>
-    <w:link w:val="KommentarthemaZchn"/>
+    <w:basedOn w:val="CommentText"/>
+    <w:next w:val="CommentText"/>
+    <w:link w:val="CommentSubjectChar"/>
     <w:uiPriority w:val="99"/>
     <w:semiHidden/>
     <w:unhideWhenUsed/>
@@ -5015,10 +4922,10 @@
       <w:bCs/>
     </w:rPr>
   </w:style>
-  <w:style w:type="character" w:customStyle="1" w:styleId="KommentarthemaZchn">
-    <w:name w:val="Kommentarthema Zchn"/>
-    <w:basedOn w:val="KommentartextZchn"/>
-    <w:link w:val="Kommentarthema"/>
+  <w:style w:type="character" w:customStyle="1" w:styleId="CommentSubjectChar">
+    <w:name w:val="Comment Subject Char"/>
+    <w:basedOn w:val="CommentTextChar"/>
+    <w:link w:val="CommentSubject"/>
     <w:uiPriority w:val="99"/>
     <w:semiHidden/>
     <w:rsid w:val="00715A8F"/>
@@ -5028,10 +4935,10 @@
       <w:lang w:eastAsia="en-US"/>
     </w:rPr>
   </w:style>
-  <w:style w:type="paragraph" w:styleId="NurText">
+  <w:style w:type="paragraph" w:styleId="PlainText">
     <w:name w:val="Plain Text"/>
-    <w:basedOn w:val="Standard"/>
-    <w:link w:val="NurTextZchn"/>
+    <w:basedOn w:val="Normal"/>
+    <w:link w:val="PlainTextChar"/>
     <w:uiPriority w:val="99"/>
     <w:semiHidden/>
     <w:unhideWhenUsed/>
@@ -5051,10 +4958,10 @@
       <w:szCs w:val="21"/>
     </w:rPr>
   </w:style>
-  <w:style w:type="character" w:customStyle="1" w:styleId="NurTextZchn">
-    <w:name w:val="Nur Text Zchn"/>
-    <w:basedOn w:val="Absatz-Standardschriftart"/>
-    <w:link w:val="NurText"/>
+  <w:style w:type="character" w:customStyle="1" w:styleId="PlainTextChar">
+    <w:name w:val="Plain Text Char"/>
+    <w:basedOn w:val="DefaultParagraphFont"/>
+    <w:link w:val="PlainText"/>
     <w:uiPriority w:val="99"/>
     <w:semiHidden/>
     <w:rsid w:val="006D42D3"/>
@@ -5065,9 +4972,9 @@
       <w:lang w:eastAsia="en-US"/>
     </w:rPr>
   </w:style>
-  <w:style w:type="paragraph" w:styleId="Listenabsatz">
+  <w:style w:type="paragraph" w:styleId="ListParagraph">
     <w:name w:val="List Paragraph"/>
-    <w:basedOn w:val="Standard"/>
+    <w:basedOn w:val="Normal"/>
     <w:uiPriority w:val="34"/>
     <w:qFormat/>
     <w:rsid w:val="00C71F61"/>
@@ -5090,9 +4997,9 @@
       <w:lang w:val="en-US"/>
     </w:rPr>
   </w:style>
-  <w:style w:type="table" w:styleId="Tabellenraster">
+  <w:style w:type="table" w:styleId="TableGrid">
     <w:name w:val="Table Grid"/>
-    <w:basedOn w:val="NormaleTabelle"/>
+    <w:basedOn w:val="TableNormal"/>
     <w:uiPriority w:val="59"/>
     <w:rsid w:val="007E2BB5"/>
     <w:tblPr>
@@ -5106,10 +5013,10 @@
       </w:tblBorders>
     </w:tblPr>
   </w:style>
-  <w:style w:type="paragraph" w:styleId="Beschriftung">
+  <w:style w:type="paragraph" w:styleId="Caption">
     <w:name w:val="caption"/>
-    <w:basedOn w:val="Standard"/>
-    <w:next w:val="Standard"/>
+    <w:basedOn w:val="Normal"/>
+    <w:next w:val="Normal"/>
     <w:uiPriority w:val="35"/>
     <w:unhideWhenUsed/>
     <w:qFormat/>
@@ -5125,9 +5032,9 @@
       <w:szCs w:val="18"/>
     </w:rPr>
   </w:style>
-  <w:style w:type="paragraph" w:customStyle="1" w:styleId="bodytext">
+  <w:style w:type="paragraph" w:customStyle="1" w:styleId="bodytext0">
     <w:name w:val="bodytext"/>
-    <w:basedOn w:val="Standard"/>
+    <w:basedOn w:val="Normal"/>
     <w:rsid w:val="00D352FF"/>
     <w:pPr>
       <w:tabs>
@@ -5146,9 +5053,9 @@
       <w:lang w:eastAsia="de-CH"/>
     </w:rPr>
   </w:style>
-  <w:style w:type="paragraph" w:styleId="Aufzhlungszeichen">
+  <w:style w:type="paragraph" w:styleId="ListBullet">
     <w:name w:val="List Bullet"/>
-    <w:basedOn w:val="Standard"/>
+    <w:basedOn w:val="Normal"/>
     <w:rsid w:val="00D352FF"/>
     <w:pPr>
       <w:numPr>
@@ -5172,7 +5079,7 @@
   </w:style>
   <w:style w:type="paragraph" w:customStyle="1" w:styleId="Text">
     <w:name w:val="Text"/>
-    <w:basedOn w:val="Standard"/>
+    <w:basedOn w:val="Normal"/>
     <w:rsid w:val="00D352FF"/>
     <w:pPr>
       <w:tabs>
@@ -5496,7 +5403,7 @@
 </file>
 
 <file path=customXml/itemProps1.xml><?xml version="1.0" encoding="utf-8"?>
-<ds:datastoreItem xmlns:ds="http://schemas.openxmlformats.org/officeDocument/2006/customXml" ds:itemID="{829A2744-33A1-4404-A53E-EFFD59008CB8}">
+<ds:datastoreItem xmlns:ds="http://schemas.openxmlformats.org/officeDocument/2006/customXml" ds:itemID="{3CDECE76-B625-44EB-9A10-17B1D42238D9}">
   <ds:schemaRefs>
     <ds:schemaRef ds:uri="http://schemas.openxmlformats.org/officeDocument/2006/bibliography"/>
   </ds:schemaRefs>

</xml_diff>